<commit_message>
Initial commit into the github repo
</commit_message>
<xml_diff>
--- a/Instructions for operating PFP Red Pitaya Logger.docx
+++ b/Instructions for operating PFP Red Pitaya Logger.docx
@@ -2519,78 +2519,20 @@
           <w:sz w:val="18"/>
           <w:szCs w:val="18"/>
         </w:rPr>
-        <w:t>Once the user has collected all the necessary data for their application the logger can be shut down by simply closing the GUI windows. When closing the Red Pitaya Data Collection</w:t>
-      </w:r>
+        <w:t xml:space="preserve">Once the user has collected all the necessary data for their application the logger can be shut down by simply closing the GUI windows. When closing the Red Pitaya Data Collection GUI the user will be prompted to save the current configuration. </w:t>
+      </w:r>
+    </w:p>
+    <w:p>
+      <w:pPr>
+        <w:pStyle w:val="NoSpacing"/>
+        <w:rPr>
+          <w:color w:val="000000" w:themeColor="text1"/>
+          <w:sz w:val="18"/>
+          <w:szCs w:val="18"/>
+        </w:rPr>
+      </w:pPr>
       <w:bookmarkStart w:id="0" w:name="_GoBack"/>
       <w:bookmarkEnd w:id="0"/>
-      <w:r>
-        <w:rPr>
-          <w:color w:val="000000" w:themeColor="text1"/>
-          <w:sz w:val="18"/>
-          <w:szCs w:val="18"/>
-        </w:rPr>
-        <w:t xml:space="preserve"> GUI the user will be prompted to save the current configuration. </w:t>
-      </w:r>
-    </w:p>
-    <w:p>
-      <w:pPr>
-        <w:pStyle w:val="NoSpacing"/>
-        <w:rPr>
-          <w:color w:val="000000" w:themeColor="text1"/>
-          <w:sz w:val="18"/>
-          <w:szCs w:val="18"/>
-        </w:rPr>
-      </w:pPr>
-      <w:r>
-        <w:rPr>
-          <w:noProof/>
-          <w:color w:val="000000" w:themeColor="text1"/>
-          <w:sz w:val="18"/>
-          <w:szCs w:val="18"/>
-        </w:rPr>
-        <w:lastRenderedPageBreak/>
-        <w:drawing>
-          <wp:inline distT="0" distB="0" distL="0" distR="0">
-            <wp:extent cx="5943600" cy="4291965"/>
-            <wp:effectExtent l="0" t="0" r="0" b="0"/>
-            <wp:docPr id="18" name="Picture 18"/>
-            <wp:cNvGraphicFramePr>
-              <a:graphicFrameLocks xmlns:a="http://schemas.openxmlformats.org/drawingml/2006/main" noChangeAspect="1"/>
-            </wp:cNvGraphicFramePr>
-            <a:graphic xmlns:a="http://schemas.openxmlformats.org/drawingml/2006/main">
-              <a:graphicData uri="http://schemas.openxmlformats.org/drawingml/2006/picture">
-                <pic:pic xmlns:pic="http://schemas.openxmlformats.org/drawingml/2006/picture">
-                  <pic:nvPicPr>
-                    <pic:cNvPr id="18" name="ScreenShot5.GIF"/>
-                    <pic:cNvPicPr/>
-                  </pic:nvPicPr>
-                  <pic:blipFill>
-                    <a:blip r:embed="rId11">
-                      <a:extLst>
-                        <a:ext uri="{28A0092B-C50C-407E-A947-70E740481C1C}">
-                          <a14:useLocalDpi xmlns:a14="http://schemas.microsoft.com/office/drawing/2010/main" val="0"/>
-                        </a:ext>
-                      </a:extLst>
-                    </a:blip>
-                    <a:stretch>
-                      <a:fillRect/>
-                    </a:stretch>
-                  </pic:blipFill>
-                  <pic:spPr>
-                    <a:xfrm>
-                      <a:off x="0" y="0"/>
-                      <a:ext cx="5943600" cy="4291965"/>
-                    </a:xfrm>
-                    <a:prstGeom prst="rect">
-                      <a:avLst/>
-                    </a:prstGeom>
-                  </pic:spPr>
-                </pic:pic>
-              </a:graphicData>
-            </a:graphic>
-          </wp:inline>
-        </w:drawing>
-      </w:r>
     </w:p>
     <w:p>
       <w:pPr>

</xml_diff>